<commit_message>
add test cases part
</commit_message>
<xml_diff>
--- a/documents/set4/sprint#4.docx
+++ b/documents/set4/sprint#4.docx
@@ -280,7 +280,6 @@
                 <w:lang w:eastAsia="zh-CN"/>
               </w:rPr>
             </w:pPr>
-            <w:proofErr w:type="gramStart"/>
             <w:r>
               <w:rPr>
                 <w:rFonts w:ascii="Times" w:eastAsia="Times New Roman" w:hAnsi="Times" w:cs="Times New Roman"/>
@@ -292,7 +291,6 @@
               </w:rPr>
               <w:t>Current Status</w:t>
             </w:r>
-            <w:proofErr w:type="gramEnd"/>
           </w:p>
         </w:tc>
       </w:tr>
@@ -4049,31 +4047,7 @@
                 <w:szCs w:val="20"/>
                 <w:lang w:eastAsia="zh-CN"/>
               </w:rPr>
-              <w:t xml:space="preserve">Develop the GUI portion of block view provide options for user to choose </w:t>
-            </w:r>
-            <w:proofErr w:type="gramStart"/>
-            <w:r>
-              <w:rPr>
-                <w:rFonts w:ascii="Times" w:eastAsia="Times New Roman" w:hAnsi="Times" w:cs="Times New Roman"/>
-                <w:color w:val="000000"/>
-                <w:kern w:val="0"/>
-                <w:sz w:val="20"/>
-                <w:szCs w:val="20"/>
-                <w:lang w:eastAsia="zh-CN"/>
-              </w:rPr>
-              <w:t>run</w:t>
-            </w:r>
-            <w:proofErr w:type="gramEnd"/>
-            <w:r>
-              <w:rPr>
-                <w:rFonts w:ascii="Times" w:eastAsia="Times New Roman" w:hAnsi="Times" w:cs="Times New Roman"/>
-                <w:color w:val="000000"/>
-                <w:kern w:val="0"/>
-                <w:sz w:val="20"/>
-                <w:szCs w:val="20"/>
-                <w:lang w:eastAsia="zh-CN"/>
-              </w:rPr>
-              <w:t xml:space="preserve"> the algorithm step by step or execute the algorithm for a fixed number of times/steps</w:t>
+              <w:t>Develop the GUI portion of block view provide options for user to choose run the algorithm step by step or execute the algorithm for a fixed number of times/steps</w:t>
             </w:r>
           </w:p>
         </w:tc>
@@ -6724,7 +6698,7 @@
                 <w:szCs w:val="20"/>
                 <w:lang w:eastAsia="zh-CN"/>
               </w:rPr>
-              <w:t>Implement the free form algorithm</w:t>
+              <w:t>Validate the input data before executing the algorithm</w:t>
             </w:r>
           </w:p>
         </w:tc>
@@ -6852,7 +6826,20 @@
                 <w:szCs w:val="20"/>
                 <w:lang w:eastAsia="zh-CN"/>
               </w:rPr>
-              <w:t xml:space="preserve">Sheng </w:t>
+              <w:t>Yifan</w:t>
+            </w:r>
+            <w:bookmarkStart w:id="16" w:name="_GoBack"/>
+            <w:bookmarkEnd w:id="16"/>
+            <w:r>
+              <w:rPr>
+                <w:rFonts w:ascii="Times" w:eastAsia="Times New Roman" w:hAnsi="Times" w:cs="Times New Roman"/>
+                <w:color w:val="000000"/>
+                <w:kern w:val="0"/>
+                <w:sz w:val="20"/>
+                <w:szCs w:val="20"/>
+                <w:lang w:eastAsia="zh-CN"/>
+              </w:rPr>
+              <w:t xml:space="preserve"> </w:t>
             </w:r>
           </w:p>
         </w:tc>
@@ -6908,18 +6895,7 @@
                 <w:szCs w:val="20"/>
                 <w:lang w:eastAsia="zh-CN"/>
               </w:rPr>
-              <w:t>2</w:t>
-            </w:r>
-            <w:r>
-              <w:rPr>
-                <w:rFonts w:ascii="Times" w:eastAsia="Times New Roman" w:hAnsi="Times" w:cs="Times New Roman"/>
-                <w:color w:val="000000"/>
-                <w:kern w:val="0"/>
-                <w:sz w:val="20"/>
-                <w:szCs w:val="20"/>
-                <w:lang w:eastAsia="zh-CN"/>
-              </w:rPr>
-              <w:t>4</w:t>
+              <w:t>24</w:t>
             </w:r>
           </w:p>
         </w:tc>
@@ -6981,29 +6957,7 @@
                 <w:szCs w:val="20"/>
                 <w:lang w:eastAsia="zh-CN"/>
               </w:rPr>
-              <w:t xml:space="preserve">Implement the </w:t>
-            </w:r>
-            <w:r>
-              <w:rPr>
-                <w:rFonts w:ascii="Times" w:eastAsia="Times New Roman" w:hAnsi="Times" w:cs="Times New Roman"/>
-                <w:color w:val="000000"/>
-                <w:kern w:val="0"/>
-                <w:sz w:val="20"/>
-                <w:szCs w:val="20"/>
-                <w:lang w:eastAsia="zh-CN"/>
-              </w:rPr>
-              <w:t xml:space="preserve">constrained-3   </w:t>
-            </w:r>
-            <w:r>
-              <w:rPr>
-                <w:rFonts w:ascii="Times" w:eastAsia="Times New Roman" w:hAnsi="Times" w:cs="Times New Roman"/>
-                <w:color w:val="000000"/>
-                <w:kern w:val="0"/>
-                <w:sz w:val="20"/>
-                <w:szCs w:val="20"/>
-                <w:lang w:eastAsia="zh-CN"/>
-              </w:rPr>
-              <w:t>algorithm</w:t>
+              <w:t>Implement the constrained-3   algorithm</w:t>
             </w:r>
           </w:p>
         </w:tc>
@@ -7487,32 +7441,21 @@
                 <w:lang w:eastAsia="zh-CN"/>
               </w:rPr>
             </w:pPr>
-            <w:bookmarkStart w:id="16" w:name="OLE_LINK14"/>
-            <w:bookmarkStart w:id="17" w:name="OLE_LINK15"/>
-            <w:r>
-              <w:rPr>
-                <w:rFonts w:ascii="Times" w:eastAsia="Times New Roman" w:hAnsi="Times" w:cs="Times New Roman"/>
-                <w:color w:val="000000"/>
-                <w:kern w:val="0"/>
-                <w:sz w:val="20"/>
-                <w:szCs w:val="20"/>
-                <w:lang w:eastAsia="zh-CN"/>
-              </w:rPr>
-              <w:t xml:space="preserve">Develop GUI </w:t>
-            </w:r>
-            <w:r>
-              <w:rPr>
-                <w:rFonts w:ascii="Times" w:eastAsia="Times New Roman" w:hAnsi="Times" w:cs="Times New Roman"/>
-                <w:color w:val="000000"/>
-                <w:kern w:val="0"/>
-                <w:sz w:val="20"/>
-                <w:szCs w:val="20"/>
-                <w:lang w:eastAsia="zh-CN"/>
-              </w:rPr>
-              <w:t>for user to select one of the three algorithms to run</w:t>
-            </w:r>
-            <w:bookmarkEnd w:id="16"/>
+            <w:bookmarkStart w:id="17" w:name="OLE_LINK14"/>
+            <w:bookmarkStart w:id="18" w:name="OLE_LINK15"/>
+            <w:r>
+              <w:rPr>
+                <w:rFonts w:ascii="Times" w:eastAsia="Times New Roman" w:hAnsi="Times" w:cs="Times New Roman"/>
+                <w:color w:val="000000"/>
+                <w:kern w:val="0"/>
+                <w:sz w:val="20"/>
+                <w:szCs w:val="20"/>
+                <w:lang w:eastAsia="zh-CN"/>
+              </w:rPr>
+              <w:t>Develop GUI for user to select one of the three algorithms to run</w:t>
+            </w:r>
             <w:bookmarkEnd w:id="17"/>
+            <w:bookmarkEnd w:id="18"/>
           </w:p>
         </w:tc>
         <w:tc>
@@ -7758,18 +7701,7 @@
                 <w:szCs w:val="20"/>
                 <w:lang w:eastAsia="zh-CN"/>
               </w:rPr>
-              <w:t xml:space="preserve">Develop GUI </w:t>
-            </w:r>
-            <w:r>
-              <w:rPr>
-                <w:rFonts w:ascii="Times" w:eastAsia="Times New Roman" w:hAnsi="Times" w:cs="Times New Roman"/>
-                <w:color w:val="000000"/>
-                <w:kern w:val="0"/>
-                <w:sz w:val="20"/>
-                <w:szCs w:val="20"/>
-                <w:lang w:eastAsia="zh-CN"/>
-              </w:rPr>
-              <w:t>to show the target list in Graph View</w:t>
+              <w:t>Develop GUI to show the target list in Graph View</w:t>
             </w:r>
           </w:p>
         </w:tc>
@@ -7880,7 +7812,7 @@
               <w:jc w:val="left"/>
               <w:cnfStyle w:val="000000100000" w:firstRow="0" w:lastRow="0" w:firstColumn="0" w:lastColumn="0" w:oddVBand="0" w:evenVBand="0" w:oddHBand="1" w:evenHBand="0" w:firstRowFirstColumn="0" w:firstRowLastColumn="0" w:lastRowFirstColumn="0" w:lastRowLastColumn="0"/>
               <w:rPr>
-                <w:rFonts w:ascii="Times" w:eastAsia="Times New Roman" w:hAnsi="Times" w:cs="Times New Roman" w:hint="eastAsia"/>
+                <w:rFonts w:ascii="Times" w:eastAsia="Times New Roman" w:hAnsi="Times" w:cs="Times New Roman"/>
                 <w:color w:val="000000"/>
                 <w:kern w:val="0"/>
                 <w:sz w:val="20"/>
@@ -7899,8 +7831,6 @@
               </w:rPr>
               <w:t>Yifan</w:t>
             </w:r>
-            <w:bookmarkStart w:id="18" w:name="_GoBack"/>
-            <w:bookmarkEnd w:id="18"/>
           </w:p>
         </w:tc>
         <w:tc>
@@ -7952,7 +7882,7 @@
     </w:rPrDefault>
     <w:pPrDefault/>
   </w:docDefaults>
-  <w:latentStyles w:defLockedState="0" w:defUIPriority="99" w:defSemiHidden="0" w:defUnhideWhenUsed="0" w:defQFormat="0" w:count="382">
+  <w:latentStyles w:defLockedState="0" w:defUIPriority="99" w:defSemiHidden="0" w:defUnhideWhenUsed="0" w:defQFormat="0" w:count="380">
     <w:lsdException w:name="Normal" w:uiPriority="0" w:qFormat="1"/>
     <w:lsdException w:name="heading 1" w:uiPriority="9" w:qFormat="1"/>
     <w:lsdException w:name="heading 2" w:semiHidden="1" w:uiPriority="9" w:unhideWhenUsed="1" w:qFormat="1"/>
@@ -8058,6 +7988,7 @@
     <w:lsdException w:name="HTML Sample" w:semiHidden="1" w:unhideWhenUsed="1"/>
     <w:lsdException w:name="HTML Typewriter" w:semiHidden="1" w:unhideWhenUsed="1"/>
     <w:lsdException w:name="HTML Variable" w:semiHidden="1" w:unhideWhenUsed="1"/>
+    <w:lsdException w:name="Normal Table" w:semiHidden="1" w:unhideWhenUsed="1"/>
     <w:lsdException w:name="annotation subject" w:semiHidden="1" w:unhideWhenUsed="1"/>
     <w:lsdException w:name="No List" w:semiHidden="1" w:unhideWhenUsed="1"/>
     <w:lsdException w:name="Outline List 1" w:semiHidden="1" w:unhideWhenUsed="1"/>
@@ -8103,9 +8034,11 @@
     <w:lsdException w:name="Table Subtle 1" w:semiHidden="1" w:unhideWhenUsed="1"/>
     <w:lsdException w:name="Table Subtle 2" w:semiHidden="1" w:unhideWhenUsed="1"/>
     <w:lsdException w:name="Table Web 1" w:semiHidden="1" w:unhideWhenUsed="1"/>
+    <w:lsdException w:name="Table Web 2" w:semiHidden="1" w:unhideWhenUsed="1"/>
     <w:lsdException w:name="Table Web 3" w:semiHidden="1" w:unhideWhenUsed="1"/>
     <w:lsdException w:name="Balloon Text" w:semiHidden="1" w:unhideWhenUsed="1"/>
     <w:lsdException w:name="Table Grid" w:uiPriority="39"/>
+    <w:lsdException w:name="Table Theme" w:semiHidden="1" w:unhideWhenUsed="1"/>
     <w:lsdException w:name="Note Level 1" w:semiHidden="1" w:unhideWhenUsed="1"/>
     <w:lsdException w:name="Note Level 2" w:semiHidden="1" w:unhideWhenUsed="1"/>
     <w:lsdException w:name="Note Level 3" w:semiHidden="1" w:unhideWhenUsed="1"/>
@@ -8330,8 +8263,6 @@
     <w:lsdException w:name="List Table 5 Dark Accent 6" w:uiPriority="50"/>
     <w:lsdException w:name="List Table 6 Colorful Accent 6" w:uiPriority="51"/>
     <w:lsdException w:name="List Table 7 Colorful Accent 6" w:uiPriority="52"/>
-    <w:lsdException w:name="Mention" w:semiHidden="1" w:unhideWhenUsed="1"/>
-    <w:lsdException w:name="Smart Hyperlink" w:semiHidden="1" w:unhideWhenUsed="1"/>
   </w:latentStyles>
   <w:style w:type="paragraph" w:default="1" w:styleId="Normal">
     <w:name w:val="Normal"/>
@@ -8705,7 +8636,7 @@
 </file>
 
 <file path=customXml/itemProps1.xml><?xml version="1.0" encoding="utf-8"?>
-<ds:datastoreItem xmlns:ds="http://schemas.openxmlformats.org/officeDocument/2006/customXml" ds:itemID="{7B18595A-21DD-ED4C-BA22-CE02648EB027}">
+<ds:datastoreItem xmlns:ds="http://schemas.openxmlformats.org/officeDocument/2006/customXml" ds:itemID="{23FED4DB-BF86-5846-B032-2CE4FB4CE058}">
   <ds:schemaRefs>
     <ds:schemaRef ds:uri="http://schemas.openxmlformats.org/officeDocument/2006/bibliography"/>
   </ds:schemaRefs>

</xml_diff>